<commit_message>
upload working progress until 11/12
</commit_message>
<xml_diff>
--- a/living_technical_note/Lego_Living_Technical_Note_20251026.docx
+++ b/living_technical_note/Lego_Living_Technical_Note_20251026.docx
@@ -58,7 +58,6 @@
         </w:rPr>
         <w:t xml:space="preserve">Project: </w:t>
       </w:r>
-      <w:proofErr w:type="spellStart"/>
       <w:r>
         <w:rPr>
           <w:rFonts w:asciiTheme="minorHAnsi" w:hAnsiTheme="minorHAnsi" w:cstheme="minorHAnsi" w:hint="eastAsia"/>
@@ -67,7 +66,6 @@
         </w:rPr>
         <w:t>番茄採摘載具</w:t>
       </w:r>
-      <w:proofErr w:type="spellEnd"/>
     </w:p>
     <w:p>
       <w:pPr>
@@ -268,17 +266,8 @@
           <w:rFonts w:hint="eastAsia"/>
           <w:lang w:eastAsia="zh-TW"/>
         </w:rPr>
-        <w:t>新增一個緊急停止按</w:t>
-      </w:r>
-      <w:proofErr w:type="gramStart"/>
-      <w:r>
-        <w:rPr>
-          <w:rFonts w:hint="eastAsia"/>
-          <w:lang w:eastAsia="zh-TW"/>
-        </w:rPr>
-        <w:t>紐</w:t>
-      </w:r>
-      <w:proofErr w:type="gramEnd"/>
+        <w:t>新增一個緊急停止按紐</w:t>
+      </w:r>
       <w:r>
         <w:rPr>
           <w:rFonts w:hint="eastAsia"/>
@@ -485,9 +474,8 @@
           <w:lang w:eastAsia="zh-TW"/>
           <w14:ligatures w14:val="none"/>
         </w:rPr>
-        <w:t>參考先前設計來</w:t>
-      </w:r>
-      <w:proofErr w:type="gramStart"/>
+        <w:t>參考先前設計來規畫安全電路</w:t>
+      </w:r>
       <w:r>
         <w:rPr>
           <w:rStyle w:val="selected"/>
@@ -502,9 +490,8 @@
           <w:lang w:eastAsia="zh-TW"/>
           <w14:ligatures w14:val="none"/>
         </w:rPr>
-        <w:t>規</w:t>
-      </w:r>
-      <w:proofErr w:type="gramEnd"/>
+        <w:t>(</w:t>
+      </w:r>
       <w:r>
         <w:rPr>
           <w:rStyle w:val="selected"/>
@@ -519,7 +506,7 @@
           <w:lang w:eastAsia="zh-TW"/>
           <w14:ligatures w14:val="none"/>
         </w:rPr>
-        <w:t>畫安全電路</w:t>
+        <w:t>大小電開關和繼電器</w:t>
       </w:r>
       <w:r>
         <w:rPr>
@@ -535,38 +522,6 @@
           <w:lang w:eastAsia="zh-TW"/>
           <w14:ligatures w14:val="none"/>
         </w:rPr>
-        <w:t>(</w:t>
-      </w:r>
-      <w:r>
-        <w:rPr>
-          <w:rStyle w:val="selected"/>
-          <w:rFonts w:ascii="Times New Roman" w:hAnsi="Times New Roman" w:cs="Times New Roman" w:hint="eastAsia"/>
-          <w:b w:val="0"/>
-          <w:bCs w:val="0"/>
-          <w:i/>
-          <w:iCs/>
-          <w:kern w:val="0"/>
-          <w:sz w:val="24"/>
-          <w:szCs w:val="24"/>
-          <w:lang w:eastAsia="zh-TW"/>
-          <w14:ligatures w14:val="none"/>
-        </w:rPr>
-        <w:t>大小電開關和繼電器</w:t>
-      </w:r>
-      <w:r>
-        <w:rPr>
-          <w:rStyle w:val="selected"/>
-          <w:rFonts w:ascii="Times New Roman" w:hAnsi="Times New Roman" w:cs="Times New Roman" w:hint="eastAsia"/>
-          <w:b w:val="0"/>
-          <w:bCs w:val="0"/>
-          <w:i/>
-          <w:iCs/>
-          <w:kern w:val="0"/>
-          <w:sz w:val="24"/>
-          <w:szCs w:val="24"/>
-          <w:lang w:eastAsia="zh-TW"/>
-          <w14:ligatures w14:val="none"/>
-        </w:rPr>
         <w:t>)</w:t>
       </w:r>
     </w:p>
@@ -707,6 +662,18 @@
         </w:rPr>
         <w:t xml:space="preserve"> </w:t>
       </w:r>
+    </w:p>
+    <w:p>
+      <w:pPr>
+        <w:pStyle w:val="Web"/>
+        <w:numPr>
+          <w:ilvl w:val="0"/>
+          <w:numId w:val="6"/>
+        </w:numPr>
+        <w:rPr>
+          <w:rFonts w:asciiTheme="majorEastAsia" w:eastAsiaTheme="majorEastAsia" w:hAnsiTheme="majorEastAsia" w:cs="新細明體"/>
+        </w:rPr>
+      </w:pPr>
       <w:r>
         <w:rPr>
           <w:rFonts w:asciiTheme="majorEastAsia" w:eastAsiaTheme="majorEastAsia" w:hAnsiTheme="majorEastAsia" w:cs="新細明體" w:hint="eastAsia"/>
@@ -723,8 +690,26 @@
     <w:p>
       <w:pPr>
         <w:pStyle w:val="Web"/>
+        <w:numPr>
+          <w:ilvl w:val="0"/>
+          <w:numId w:val="6"/>
+        </w:numPr>
+        <w:rPr>
+          <w:rFonts w:asciiTheme="majorEastAsia" w:eastAsiaTheme="majorEastAsia" w:hAnsiTheme="majorEastAsia" w:hint="eastAsia"/>
+        </w:rPr>
+      </w:pPr>
+      <w:r>
         <w:rPr>
           <w:rFonts w:asciiTheme="majorEastAsia" w:eastAsiaTheme="majorEastAsia" w:hAnsiTheme="majorEastAsia" w:cs="新細明體" w:hint="eastAsia"/>
+        </w:rPr>
+        <w:t>了解RS232通訊模式</w:t>
+      </w:r>
+    </w:p>
+    <w:p>
+      <w:pPr>
+        <w:pStyle w:val="Web"/>
+        <w:rPr>
+          <w:rFonts w:asciiTheme="majorEastAsia" w:eastAsiaTheme="majorEastAsia" w:hAnsiTheme="majorEastAsia"/>
         </w:rPr>
       </w:pPr>
       <w:r>
@@ -741,6 +726,18 @@
         </w:rPr>
         <w:t xml:space="preserve"> </w:t>
       </w:r>
+    </w:p>
+    <w:p>
+      <w:pPr>
+        <w:pStyle w:val="Web"/>
+        <w:numPr>
+          <w:ilvl w:val="0"/>
+          <w:numId w:val="7"/>
+        </w:numPr>
+        <w:rPr>
+          <w:rFonts w:asciiTheme="majorEastAsia" w:eastAsiaTheme="majorEastAsia" w:hAnsiTheme="majorEastAsia" w:cs="新細明體"/>
+        </w:rPr>
+      </w:pPr>
       <w:r>
         <w:rPr>
           <w:rFonts w:asciiTheme="majorEastAsia" w:eastAsiaTheme="majorEastAsia" w:hAnsiTheme="majorEastAsia" w:cs="新細明體" w:hint="eastAsia"/>
@@ -771,6 +768,33 @@
         </w:rPr>
         <w:t>確認安全開關的規格應該要如何，以及了解馬達不動的方法</w:t>
       </w:r>
+    </w:p>
+    <w:p>
+      <w:pPr>
+        <w:pStyle w:val="Web"/>
+        <w:numPr>
+          <w:ilvl w:val="0"/>
+          <w:numId w:val="7"/>
+        </w:numPr>
+        <w:rPr>
+          <w:rFonts w:asciiTheme="majorEastAsia" w:eastAsiaTheme="majorEastAsia" w:hAnsiTheme="majorEastAsia" w:cs="新細明體" w:hint="eastAsia"/>
+        </w:rPr>
+      </w:pPr>
+      <w:r>
+        <w:rPr>
+          <w:rFonts w:asciiTheme="majorEastAsia" w:eastAsiaTheme="majorEastAsia" w:hAnsiTheme="majorEastAsia" w:cs="新細明體" w:hint="eastAsia"/>
+        </w:rPr>
+        <w:t xml:space="preserve">參考網路影片: </w:t>
+      </w:r>
+      <w:hyperlink r:id="rId6" w:history="1">
+        <w:r>
+          <w:rPr>
+            <w:rStyle w:val="ae"/>
+            <w:rFonts w:asciiTheme="majorEastAsia" w:eastAsiaTheme="majorEastAsia" w:hAnsiTheme="majorEastAsia" w:cs="新細明體"/>
+          </w:rPr>
+          <w:t>RS232和RS485的本質區別</w:t>
+        </w:r>
+      </w:hyperlink>
     </w:p>
     <w:p>
       <w:pPr>
@@ -925,49 +949,21 @@
         <w:rPr>
           <w:rFonts w:asciiTheme="minorEastAsia" w:eastAsiaTheme="minorEastAsia" w:hAnsiTheme="minorEastAsia" w:hint="eastAsia"/>
         </w:rPr>
-        <w:t>→ 類別 1：</w:t>
-      </w:r>
-      <w:proofErr w:type="gramStart"/>
-      <w:r>
-        <w:rPr>
-          <w:rFonts w:asciiTheme="minorEastAsia" w:eastAsiaTheme="minorEastAsia" w:hAnsiTheme="minorEastAsia" w:hint="eastAsia"/>
-        </w:rPr>
-        <w:t>軟停</w:t>
-      </w:r>
-      <w:proofErr w:type="gramEnd"/>
-      <w:r>
-        <w:rPr>
-          <w:rFonts w:asciiTheme="minorEastAsia" w:eastAsiaTheme="minorEastAsia" w:hAnsiTheme="minorEastAsia" w:hint="eastAsia"/>
-        </w:rPr>
-        <w:t>（切 Enable）</w:t>
-      </w:r>
-    </w:p>
-    <w:p>
-      <w:pPr>
-        <w:pStyle w:val="Web"/>
-        <w:rPr>
-          <w:rFonts w:asciiTheme="minorEastAsia" w:eastAsiaTheme="minorEastAsia" w:hAnsiTheme="minorEastAsia" w:hint="eastAsia"/>
-        </w:rPr>
-      </w:pPr>
-      <w:r>
-        <w:rPr>
-          <w:rFonts w:asciiTheme="minorEastAsia" w:eastAsiaTheme="minorEastAsia" w:hAnsiTheme="minorEastAsia" w:hint="eastAsia"/>
-        </w:rPr>
-        <w:t>→ 類別 0：</w:t>
-      </w:r>
-      <w:proofErr w:type="gramStart"/>
-      <w:r>
-        <w:rPr>
-          <w:rFonts w:asciiTheme="minorEastAsia" w:eastAsiaTheme="minorEastAsia" w:hAnsiTheme="minorEastAsia" w:hint="eastAsia"/>
-        </w:rPr>
-        <w:t>硬停（切主電</w:t>
-      </w:r>
-      <w:proofErr w:type="gramEnd"/>
-      <w:r>
-        <w:rPr>
-          <w:rFonts w:asciiTheme="minorEastAsia" w:eastAsiaTheme="minorEastAsia" w:hAnsiTheme="minorEastAsia" w:hint="eastAsia"/>
-        </w:rPr>
-        <w:t>）</w:t>
+        <w:t>→ 類別 1：軟停（切 Enable）</w:t>
+      </w:r>
+    </w:p>
+    <w:p>
+      <w:pPr>
+        <w:pStyle w:val="Web"/>
+        <w:rPr>
+          <w:rFonts w:asciiTheme="minorEastAsia" w:eastAsiaTheme="minorEastAsia" w:hAnsiTheme="minorEastAsia" w:hint="eastAsia"/>
+        </w:rPr>
+      </w:pPr>
+      <w:r>
+        <w:rPr>
+          <w:rFonts w:asciiTheme="minorEastAsia" w:eastAsiaTheme="minorEastAsia" w:hAnsiTheme="minorEastAsia" w:hint="eastAsia"/>
+        </w:rPr>
+        <w:t>→ 類別 0：硬停（切主電）</w:t>
       </w:r>
     </w:p>
     <w:p>
@@ -1023,21 +1019,7 @@
         <w:rPr>
           <w:rFonts w:asciiTheme="minorEastAsia" w:eastAsiaTheme="minorEastAsia" w:hAnsiTheme="minorEastAsia" w:hint="eastAsia"/>
         </w:rPr>
-        <w:t xml:space="preserve">→ 像 </w:t>
-      </w:r>
-      <w:proofErr w:type="spellStart"/>
-      <w:r>
-        <w:rPr>
-          <w:rFonts w:asciiTheme="minorEastAsia" w:eastAsiaTheme="minorEastAsia" w:hAnsiTheme="minorEastAsia" w:hint="eastAsia"/>
-        </w:rPr>
-        <w:t>Cattron</w:t>
-      </w:r>
-      <w:proofErr w:type="spellEnd"/>
-      <w:r>
-        <w:rPr>
-          <w:rFonts w:asciiTheme="minorEastAsia" w:eastAsiaTheme="minorEastAsia" w:hAnsiTheme="minorEastAsia" w:hint="eastAsia"/>
-        </w:rPr>
-        <w:t xml:space="preserve"> Safe-E-Stop、FORT Robotics E-Stop；自製 ESP32 版不能當安全急停。</w:t>
+        <w:t>→ 像 Cattron Safe-E-Stop、FORT Robotics E-Stop；自製 ESP32 版不能當安全急停。</w:t>
       </w:r>
     </w:p>
     <w:p>
@@ -1079,7 +1061,6 @@
         <w:rPr>
           <w:rFonts w:asciiTheme="minorEastAsia" w:eastAsiaTheme="minorEastAsia" w:hAnsiTheme="minorEastAsia" w:hint="eastAsia"/>
         </w:rPr>
-        <w:lastRenderedPageBreak/>
         <w:t>→ 無線急停的接收端只控制接觸器線圈，不直接承載上百安培大電。</w:t>
       </w:r>
     </w:p>
@@ -1115,7 +1096,7 @@
       <w:pPr>
         <w:pStyle w:val="Web"/>
         <w:rPr>
-          <w:rFonts w:asciiTheme="minorEastAsia" w:eastAsiaTheme="minorEastAsia" w:hAnsiTheme="minorEastAsia" w:hint="eastAsia"/>
+          <w:rFonts w:asciiTheme="minorEastAsia" w:eastAsiaTheme="minorEastAsia" w:hAnsiTheme="minorEastAsia"/>
         </w:rPr>
       </w:pPr>
       <w:r>
@@ -1123,6 +1104,195 @@
           <w:rFonts w:asciiTheme="minorEastAsia" w:eastAsiaTheme="minorEastAsia" w:hAnsiTheme="minorEastAsia" w:hint="eastAsia"/>
         </w:rPr>
         <w:t>→ 例如遠端停車、暫停、復歸，但不能取代真正的安全急停。</w:t>
+      </w:r>
+    </w:p>
+    <w:p>
+      <w:pPr>
+        <w:pStyle w:val="Web"/>
+        <w:rPr>
+          <w:rFonts w:asciiTheme="minorEastAsia" w:eastAsiaTheme="minorEastAsia" w:hAnsiTheme="minorEastAsia"/>
+        </w:rPr>
+      </w:pPr>
+    </w:p>
+    <w:p>
+      <w:pPr>
+        <w:pStyle w:val="Web"/>
+        <w:numPr>
+          <w:ilvl w:val="0"/>
+          <w:numId w:val="7"/>
+        </w:numPr>
+        <w:rPr>
+          <w:rFonts w:asciiTheme="minorEastAsia" w:eastAsiaTheme="minorEastAsia" w:hAnsiTheme="minorEastAsia" w:hint="eastAsia"/>
+        </w:rPr>
+      </w:pPr>
+      <w:r>
+        <w:rPr>
+          <w:rFonts w:asciiTheme="minorEastAsia" w:eastAsiaTheme="minorEastAsia" w:hAnsiTheme="minorEastAsia"/>
+        </w:rPr>
+        <w:t>RS232</w:t>
+      </w:r>
+      <w:r>
+        <w:rPr>
+          <w:rFonts w:asciiTheme="minorEastAsia" w:eastAsiaTheme="minorEastAsia" w:hAnsiTheme="minorEastAsia" w:hint="eastAsia"/>
+        </w:rPr>
+        <w:t>的高低電位是+-3-15v比U</w:t>
+      </w:r>
+      <w:r>
+        <w:rPr>
+          <w:rFonts w:asciiTheme="minorEastAsia" w:eastAsiaTheme="minorEastAsia" w:hAnsiTheme="minorEastAsia"/>
+        </w:rPr>
+        <w:t xml:space="preserve">SB TTL </w:t>
+      </w:r>
+      <w:r>
+        <w:rPr>
+          <w:rFonts w:asciiTheme="minorEastAsia" w:eastAsiaTheme="minorEastAsia" w:hAnsiTheme="minorEastAsia" w:hint="eastAsia"/>
+        </w:rPr>
+        <w:t>的</w:t>
+      </w:r>
+      <w:r>
+        <w:rPr>
+          <w:rFonts w:asciiTheme="minorEastAsia" w:eastAsiaTheme="minorEastAsia" w:hAnsiTheme="minorEastAsia"/>
+        </w:rPr>
+        <w:t>2.4-5v</w:t>
+      </w:r>
+      <w:r>
+        <w:rPr>
+          <w:rFonts w:asciiTheme="minorEastAsia" w:eastAsiaTheme="minorEastAsia" w:hAnsiTheme="minorEastAsia" w:hint="eastAsia"/>
+        </w:rPr>
+        <w:t>寬很多，更能夠對抗靜電或雜訊干擾。透過另一塊芯片將原裝置的訊號放大(提高電壓)或將收到的高低電為訊號轉換回5v給原裝置。雖然是</w:t>
+      </w:r>
+      <w:r>
+        <w:rPr>
+          <w:rFonts w:asciiTheme="minorEastAsia" w:eastAsiaTheme="minorEastAsia" w:hAnsiTheme="minorEastAsia" w:hint="eastAsia"/>
+        </w:rPr>
+        <w:t>全</w:t>
+      </w:r>
+      <w:r>
+        <w:rPr>
+          <w:rFonts w:asciiTheme="minorEastAsia" w:eastAsiaTheme="minorEastAsia" w:hAnsiTheme="minorEastAsia" w:hint="eastAsia"/>
+        </w:rPr>
+        <w:t>雙工</w:t>
+      </w:r>
+      <w:r>
+        <w:rPr>
+          <w:rFonts w:asciiTheme="minorEastAsia" w:eastAsiaTheme="minorEastAsia" w:hAnsiTheme="minorEastAsia" w:hint="eastAsia"/>
+        </w:rPr>
+        <w:t>(</w:t>
+      </w:r>
+      <w:r>
+        <w:rPr>
+          <w:rFonts w:asciiTheme="minorEastAsia" w:eastAsiaTheme="minorEastAsia" w:hAnsiTheme="minorEastAsia"/>
+        </w:rPr>
+        <w:t>1</w:t>
+      </w:r>
+      <w:r>
+        <w:rPr>
+          <w:rFonts w:asciiTheme="minorEastAsia" w:eastAsiaTheme="minorEastAsia" w:hAnsiTheme="minorEastAsia" w:hint="eastAsia"/>
+        </w:rPr>
+        <w:t>對1)</w:t>
+      </w:r>
+      <w:r>
+        <w:rPr>
+          <w:rFonts w:asciiTheme="minorEastAsia" w:eastAsiaTheme="minorEastAsia" w:hAnsiTheme="minorEastAsia" w:hint="eastAsia"/>
+        </w:rPr>
+        <w:t>、通訊距離達15m，但通 迅速度只有2</w:t>
+      </w:r>
+      <w:r>
+        <w:rPr>
+          <w:rFonts w:asciiTheme="minorEastAsia" w:eastAsiaTheme="minorEastAsia" w:hAnsiTheme="minorEastAsia"/>
+        </w:rPr>
+        <w:t>M</w:t>
+      </w:r>
+      <w:r>
+        <w:rPr>
+          <w:rFonts w:asciiTheme="minorEastAsia" w:eastAsiaTheme="minorEastAsia" w:hAnsiTheme="minorEastAsia"/>
+        </w:rPr>
+        <w:t>(</w:t>
+      </w:r>
+      <w:r>
+        <w:rPr>
+          <w:rFonts w:asciiTheme="minorEastAsia" w:eastAsiaTheme="minorEastAsia" w:hAnsiTheme="minorEastAsia" w:hint="eastAsia"/>
+        </w:rPr>
+        <w:t>鮑率1</w:t>
+      </w:r>
+      <w:r>
+        <w:rPr>
+          <w:rFonts w:asciiTheme="minorEastAsia" w:eastAsiaTheme="minorEastAsia" w:hAnsiTheme="minorEastAsia"/>
+        </w:rPr>
+        <w:t>9200)</w:t>
+      </w:r>
+      <w:r>
+        <w:rPr>
+          <w:rFonts w:asciiTheme="minorEastAsia" w:eastAsiaTheme="minorEastAsia" w:hAnsiTheme="minorEastAsia"/>
+        </w:rPr>
+        <w:br/>
+      </w:r>
+      <w:r>
+        <w:rPr>
+          <w:rFonts w:asciiTheme="minorEastAsia" w:eastAsiaTheme="minorEastAsia" w:hAnsiTheme="minorEastAsia"/>
+        </w:rPr>
+        <w:br/>
+        <w:t>RS485</w:t>
+      </w:r>
+      <w:r>
+        <w:rPr>
+          <w:rFonts w:asciiTheme="minorEastAsia" w:eastAsiaTheme="minorEastAsia" w:hAnsiTheme="minorEastAsia" w:hint="eastAsia"/>
+        </w:rPr>
+        <w:t>會再多一塊芯片將232的訊號轉換成叉分訊號(兩條線AB</w:t>
+      </w:r>
+      <w:r>
+        <w:rPr>
+          <w:rFonts w:asciiTheme="minorEastAsia" w:eastAsiaTheme="minorEastAsia" w:hAnsiTheme="minorEastAsia"/>
+        </w:rPr>
+        <w:t xml:space="preserve"> A</w:t>
+      </w:r>
+      <w:r>
+        <w:rPr>
+          <w:rFonts w:asciiTheme="minorEastAsia" w:eastAsiaTheme="minorEastAsia" w:hAnsiTheme="minorEastAsia" w:hint="eastAsia"/>
+        </w:rPr>
+        <w:t>的電為高於B就是1，反之為0)，並且和can線一樣使用雙絞線，訊號干擾會互相抵銷</w:t>
+      </w:r>
+      <w:r>
+        <w:rPr>
+          <w:rFonts w:asciiTheme="minorEastAsia" w:eastAsiaTheme="minorEastAsia" w:hAnsiTheme="minorEastAsia" w:hint="eastAsia"/>
+        </w:rPr>
+        <w:t>，距離可達1</w:t>
+      </w:r>
+      <w:r>
+        <w:rPr>
+          <w:rFonts w:asciiTheme="minorEastAsia" w:eastAsiaTheme="minorEastAsia" w:hAnsiTheme="minorEastAsia"/>
+        </w:rPr>
+        <w:t>500m</w:t>
+      </w:r>
+      <w:r>
+        <w:rPr>
+          <w:rFonts w:asciiTheme="minorEastAsia" w:eastAsiaTheme="minorEastAsia" w:hAnsiTheme="minorEastAsia" w:hint="eastAsia"/>
+        </w:rPr>
+        <w:t>，傳輸速率達5</w:t>
+      </w:r>
+      <w:r>
+        <w:rPr>
+          <w:rFonts w:asciiTheme="minorEastAsia" w:eastAsiaTheme="minorEastAsia" w:hAnsiTheme="minorEastAsia"/>
+        </w:rPr>
+        <w:t>0M</w:t>
+      </w:r>
+      <w:r>
+        <w:rPr>
+          <w:rFonts w:asciiTheme="minorEastAsia" w:eastAsiaTheme="minorEastAsia" w:hAnsiTheme="minorEastAsia" w:hint="eastAsia"/>
+        </w:rPr>
+        <w:t>。RS</w:t>
+      </w:r>
+      <w:r>
+        <w:rPr>
+          <w:rFonts w:asciiTheme="minorEastAsia" w:eastAsiaTheme="minorEastAsia" w:hAnsiTheme="minorEastAsia"/>
+        </w:rPr>
+        <w:t>485</w:t>
+      </w:r>
+      <w:r>
+        <w:rPr>
+          <w:rFonts w:asciiTheme="minorEastAsia" w:eastAsiaTheme="minorEastAsia" w:hAnsiTheme="minorEastAsia" w:hint="eastAsia"/>
+        </w:rPr>
+        <w:t>為半雙工，雖然不能同時收發訊息，但可以同時跟督裝置溝通</w:t>
       </w:r>
     </w:p>
     <w:p>
@@ -1167,12 +1337,6 @@
           <w:lang w:eastAsia="zh-TW"/>
         </w:rPr>
         <w:t>2025-10-</w:t>
-      </w:r>
-      <w:r>
-        <w:rPr>
-          <w:lang w:eastAsia="zh-TW"/>
-        </w:rPr>
-        <w:t>16</w:t>
       </w:r>
       <w:r>
         <w:rPr>
@@ -1301,6 +1465,7 @@
         <w:rPr>
           <w:noProof/>
         </w:rPr>
+        <w:lastRenderedPageBreak/>
         <mc:AlternateContent>
           <mc:Choice Requires="wpi">
             <w:drawing>
@@ -1319,7 +1484,7 @@
                 <wp:cNvGraphicFramePr/>
                 <a:graphic xmlns:a="http://schemas.openxmlformats.org/drawingml/2006/main">
                   <a:graphicData uri="http://schemas.microsoft.com/office/word/2010/wordprocessingInk">
-                    <w14:contentPart bwMode="auto" r:id="rId6">
+                    <w14:contentPart bwMode="auto" r:id="rId7">
                       <w14:nvContentPartPr>
                         <w14:cNvContentPartPr/>
                       </w14:nvContentPartPr>
@@ -1562,21 +1727,7 @@
         <w:rPr>
           <w:lang w:eastAsia="zh-TW"/>
         </w:rPr>
-        <w:t xml:space="preserve">Key </w:t>
-      </w:r>
-      <w:proofErr w:type="spellStart"/>
-      <w:r>
-        <w:rPr>
-          <w:lang w:eastAsia="zh-TW"/>
-        </w:rPr>
-        <w:t>Findin</w:t>
-      </w:r>
-      <w:proofErr w:type="spellEnd"/>
-      <w:r>
-        <w:rPr>
-          <w:lang w:eastAsia="zh-TW"/>
-        </w:rPr>
-        <w:t xml:space="preserve"> </w:t>
+        <w:t xml:space="preserve">Key Findin </w:t>
       </w:r>
       <w:r>
         <w:rPr>
@@ -1635,7 +1786,6 @@
         <w:pStyle w:val="1"/>
       </w:pPr>
       <w:r>
-        <w:lastRenderedPageBreak/>
         <w:t>5. Conclusion &amp; Current Status</w:t>
       </w:r>
     </w:p>
@@ -1776,21 +1926,7 @@
         <w:rPr>
           <w:rFonts w:asciiTheme="minorEastAsia" w:eastAsiaTheme="minorEastAsia" w:hAnsiTheme="minorEastAsia" w:cs="新細明體" w:hint="eastAsia"/>
         </w:rPr>
-        <w:t>等待期間可先</w:t>
-      </w:r>
-      <w:proofErr w:type="gramStart"/>
-      <w:r>
-        <w:rPr>
-          <w:rFonts w:asciiTheme="minorEastAsia" w:eastAsiaTheme="minorEastAsia" w:hAnsiTheme="minorEastAsia" w:cs="新細明體" w:hint="eastAsia"/>
-        </w:rPr>
-        <w:t>研</w:t>
-      </w:r>
-      <w:proofErr w:type="gramEnd"/>
-      <w:r>
-        <w:rPr>
-          <w:rFonts w:asciiTheme="minorEastAsia" w:eastAsiaTheme="minorEastAsia" w:hAnsiTheme="minorEastAsia" w:cs="新細明體" w:hint="eastAsia"/>
-        </w:rPr>
-        <w:t>讀馬達驅動器說明書，確認控制線佈局</w:t>
+        <w:t>等待期間可先研讀馬達驅動器說明書，確認控制線佈局</w:t>
       </w:r>
     </w:p>
     <w:p>
@@ -1842,6 +1978,95 @@
 <file path=word/numbering.xml><?xml version="1.0" encoding="utf-8"?>
 <w:numbering xmlns:wpc="http://schemas.microsoft.com/office/word/2010/wordprocessingCanvas" xmlns:cx="http://schemas.microsoft.com/office/drawing/2014/chartex" xmlns:cx1="http://schemas.microsoft.com/office/drawing/2015/9/8/chartex" xmlns:cx2="http://schemas.microsoft.com/office/drawing/2015/10/21/chartex" xmlns:cx3="http://schemas.microsoft.com/office/drawing/2016/5/9/chartex" xmlns:cx4="http://schemas.microsoft.com/office/drawing/2016/5/10/chartex" xmlns:cx5="http://schemas.microsoft.com/office/drawing/2016/5/11/chartex" xmlns:cx6="http://schemas.microsoft.com/office/drawing/2016/5/12/chartex" xmlns:cx7="http://schemas.microsoft.com/office/drawing/2016/5/13/chartex" xmlns:cx8="http://schemas.microsoft.com/office/drawing/2016/5/14/chartex" xmlns:mc="http://schemas.openxmlformats.org/markup-compatibility/2006" xmlns:aink="http://schemas.microsoft.com/office/drawing/2016/ink" xmlns:am3d="http://schemas.microsoft.com/office/drawing/2017/model3d" xmlns:o="urn:schemas-microsoft-com:office:office" xmlns:r="http://schemas.openxmlformats.org/officeDocument/2006/relationships" xmlns:m="http://schemas.openxmlformats.org/officeDocument/2006/math" xmlns:v="urn:schemas-microsoft-com:vml" xmlns:wp14="http://schemas.microsoft.com/office/word/2010/wordprocessingDrawing" xmlns:wp="http://schemas.openxmlformats.org/drawingml/2006/wordprocessingDrawing" xmlns:w10="urn:schemas-microsoft-com:office:word" xmlns:w="http://schemas.openxmlformats.org/wordprocessingml/2006/main" xmlns:w14="http://schemas.microsoft.com/office/word/2010/wordml" xmlns:w15="http://schemas.microsoft.com/office/word/2012/wordml" xmlns:w16cex="http://schemas.microsoft.com/office/word/2018/wordml/cex" xmlns:w16cid="http://schemas.microsoft.com/office/word/2016/wordml/cid" xmlns:w16="http://schemas.microsoft.com/office/word/2018/wordml" xmlns:w16sdtdh="http://schemas.microsoft.com/office/word/2020/wordml/sdtdatahash" xmlns:w16se="http://schemas.microsoft.com/office/word/2015/wordml/symex" xmlns:wpg="http://schemas.microsoft.com/office/word/2010/wordprocessingGroup" xmlns:wpi="http://schemas.microsoft.com/office/word/2010/wordprocessingInk" xmlns:wne="http://schemas.microsoft.com/office/word/2006/wordml" xmlns:wps="http://schemas.microsoft.com/office/word/2010/wordprocessingShape" mc:Ignorable="w14 w15 w16se w16cid w16 w16cex w16sdtdh wp14">
   <w:abstractNum w:abstractNumId="0" w15:restartNumberingAfterBreak="0">
+    <w:nsid w:val="06051ED8"/>
+    <w:multiLevelType w:val="hybridMultilevel"/>
+    <w:tmpl w:val="94CAA858"/>
+    <w:lvl w:ilvl="0" w:tplc="FF0864FC">
+      <w:start w:val="1"/>
+      <w:numFmt w:val="lowerLetter"/>
+      <w:lvlText w:val="%1)"/>
+      <w:lvlJc w:val="left"/>
+      <w:pPr>
+        <w:ind w:left="360" w:hanging="360"/>
+      </w:pPr>
+      <w:rPr>
+        <w:rFonts w:cs="Times New Roman" w:hint="default"/>
+      </w:rPr>
+    </w:lvl>
+    <w:lvl w:ilvl="1" w:tplc="04090019" w:tentative="1">
+      <w:start w:val="1"/>
+      <w:numFmt w:val="ideographTraditional"/>
+      <w:lvlText w:val="%2、"/>
+      <w:lvlJc w:val="left"/>
+      <w:pPr>
+        <w:ind w:left="960" w:hanging="480"/>
+      </w:pPr>
+    </w:lvl>
+    <w:lvl w:ilvl="2" w:tplc="0409001B" w:tentative="1">
+      <w:start w:val="1"/>
+      <w:numFmt w:val="lowerRoman"/>
+      <w:lvlText w:val="%3."/>
+      <w:lvlJc w:val="right"/>
+      <w:pPr>
+        <w:ind w:left="1440" w:hanging="480"/>
+      </w:pPr>
+    </w:lvl>
+    <w:lvl w:ilvl="3" w:tplc="0409000F" w:tentative="1">
+      <w:start w:val="1"/>
+      <w:numFmt w:val="decimal"/>
+      <w:lvlText w:val="%4."/>
+      <w:lvlJc w:val="left"/>
+      <w:pPr>
+        <w:ind w:left="1920" w:hanging="480"/>
+      </w:pPr>
+    </w:lvl>
+    <w:lvl w:ilvl="4" w:tplc="04090019" w:tentative="1">
+      <w:start w:val="1"/>
+      <w:numFmt w:val="ideographTraditional"/>
+      <w:lvlText w:val="%5、"/>
+      <w:lvlJc w:val="left"/>
+      <w:pPr>
+        <w:ind w:left="2400" w:hanging="480"/>
+      </w:pPr>
+    </w:lvl>
+    <w:lvl w:ilvl="5" w:tplc="0409001B" w:tentative="1">
+      <w:start w:val="1"/>
+      <w:numFmt w:val="lowerRoman"/>
+      <w:lvlText w:val="%6."/>
+      <w:lvlJc w:val="right"/>
+      <w:pPr>
+        <w:ind w:left="2880" w:hanging="480"/>
+      </w:pPr>
+    </w:lvl>
+    <w:lvl w:ilvl="6" w:tplc="0409000F" w:tentative="1">
+      <w:start w:val="1"/>
+      <w:numFmt w:val="decimal"/>
+      <w:lvlText w:val="%7."/>
+      <w:lvlJc w:val="left"/>
+      <w:pPr>
+        <w:ind w:left="3360" w:hanging="480"/>
+      </w:pPr>
+    </w:lvl>
+    <w:lvl w:ilvl="7" w:tplc="04090019" w:tentative="1">
+      <w:start w:val="1"/>
+      <w:numFmt w:val="ideographTraditional"/>
+      <w:lvlText w:val="%8、"/>
+      <w:lvlJc w:val="left"/>
+      <w:pPr>
+        <w:ind w:left="3840" w:hanging="480"/>
+      </w:pPr>
+    </w:lvl>
+    <w:lvl w:ilvl="8" w:tplc="0409001B" w:tentative="1">
+      <w:start w:val="1"/>
+      <w:numFmt w:val="lowerRoman"/>
+      <w:lvlText w:val="%9."/>
+      <w:lvlJc w:val="right"/>
+      <w:pPr>
+        <w:ind w:left="4320" w:hanging="480"/>
+      </w:pPr>
+    </w:lvl>
+  </w:abstractNum>
+  <w:abstractNum w:abstractNumId="1" w15:restartNumberingAfterBreak="0">
     <w:nsid w:val="287D7401"/>
     <w:multiLevelType w:val="hybridMultilevel"/>
     <w:tmpl w:val="1E2E1D7A"/>
@@ -1927,7 +2152,7 @@
       </w:pPr>
     </w:lvl>
   </w:abstractNum>
-  <w:abstractNum w:abstractNumId="1" w15:restartNumberingAfterBreak="0">
+  <w:abstractNum w:abstractNumId="2" w15:restartNumberingAfterBreak="0">
     <w:nsid w:val="2D067B2D"/>
     <w:multiLevelType w:val="hybridMultilevel"/>
     <w:tmpl w:val="A09636E8"/>
@@ -2040,7 +2265,96 @@
       </w:rPr>
     </w:lvl>
   </w:abstractNum>
-  <w:abstractNum w:abstractNumId="2" w15:restartNumberingAfterBreak="0">
+  <w:abstractNum w:abstractNumId="3" w15:restartNumberingAfterBreak="0">
+    <w:nsid w:val="3459029E"/>
+    <w:multiLevelType w:val="hybridMultilevel"/>
+    <w:tmpl w:val="2DA2050C"/>
+    <w:lvl w:ilvl="0" w:tplc="6E5080BC">
+      <w:start w:val="1"/>
+      <w:numFmt w:val="lowerLetter"/>
+      <w:lvlText w:val="%1)"/>
+      <w:lvlJc w:val="left"/>
+      <w:pPr>
+        <w:ind w:left="360" w:hanging="360"/>
+      </w:pPr>
+      <w:rPr>
+        <w:rFonts w:cs="Times New Roman" w:hint="default"/>
+      </w:rPr>
+    </w:lvl>
+    <w:lvl w:ilvl="1" w:tplc="04090019" w:tentative="1">
+      <w:start w:val="1"/>
+      <w:numFmt w:val="ideographTraditional"/>
+      <w:lvlText w:val="%2、"/>
+      <w:lvlJc w:val="left"/>
+      <w:pPr>
+        <w:ind w:left="960" w:hanging="480"/>
+      </w:pPr>
+    </w:lvl>
+    <w:lvl w:ilvl="2" w:tplc="0409001B" w:tentative="1">
+      <w:start w:val="1"/>
+      <w:numFmt w:val="lowerRoman"/>
+      <w:lvlText w:val="%3."/>
+      <w:lvlJc w:val="right"/>
+      <w:pPr>
+        <w:ind w:left="1440" w:hanging="480"/>
+      </w:pPr>
+    </w:lvl>
+    <w:lvl w:ilvl="3" w:tplc="0409000F" w:tentative="1">
+      <w:start w:val="1"/>
+      <w:numFmt w:val="decimal"/>
+      <w:lvlText w:val="%4."/>
+      <w:lvlJc w:val="left"/>
+      <w:pPr>
+        <w:ind w:left="1920" w:hanging="480"/>
+      </w:pPr>
+    </w:lvl>
+    <w:lvl w:ilvl="4" w:tplc="04090019" w:tentative="1">
+      <w:start w:val="1"/>
+      <w:numFmt w:val="ideographTraditional"/>
+      <w:lvlText w:val="%5、"/>
+      <w:lvlJc w:val="left"/>
+      <w:pPr>
+        <w:ind w:left="2400" w:hanging="480"/>
+      </w:pPr>
+    </w:lvl>
+    <w:lvl w:ilvl="5" w:tplc="0409001B" w:tentative="1">
+      <w:start w:val="1"/>
+      <w:numFmt w:val="lowerRoman"/>
+      <w:lvlText w:val="%6."/>
+      <w:lvlJc w:val="right"/>
+      <w:pPr>
+        <w:ind w:left="2880" w:hanging="480"/>
+      </w:pPr>
+    </w:lvl>
+    <w:lvl w:ilvl="6" w:tplc="0409000F" w:tentative="1">
+      <w:start w:val="1"/>
+      <w:numFmt w:val="decimal"/>
+      <w:lvlText w:val="%7."/>
+      <w:lvlJc w:val="left"/>
+      <w:pPr>
+        <w:ind w:left="3360" w:hanging="480"/>
+      </w:pPr>
+    </w:lvl>
+    <w:lvl w:ilvl="7" w:tplc="04090019" w:tentative="1">
+      <w:start w:val="1"/>
+      <w:numFmt w:val="ideographTraditional"/>
+      <w:lvlText w:val="%8、"/>
+      <w:lvlJc w:val="left"/>
+      <w:pPr>
+        <w:ind w:left="3840" w:hanging="480"/>
+      </w:pPr>
+    </w:lvl>
+    <w:lvl w:ilvl="8" w:tplc="0409001B" w:tentative="1">
+      <w:start w:val="1"/>
+      <w:numFmt w:val="lowerRoman"/>
+      <w:lvlText w:val="%9."/>
+      <w:lvlJc w:val="right"/>
+      <w:pPr>
+        <w:ind w:left="4320" w:hanging="480"/>
+      </w:pPr>
+    </w:lvl>
+  </w:abstractNum>
+  <w:abstractNum w:abstractNumId="4" w15:restartNumberingAfterBreak="0">
     <w:nsid w:val="483305A0"/>
     <w:multiLevelType w:val="multilevel"/>
     <w:tmpl w:val="15BC1520"/>
@@ -2189,7 +2503,7 @@
       </w:rPr>
     </w:lvl>
   </w:abstractNum>
-  <w:abstractNum w:abstractNumId="3" w15:restartNumberingAfterBreak="0">
+  <w:abstractNum w:abstractNumId="5" w15:restartNumberingAfterBreak="0">
     <w:nsid w:val="5A8A22C2"/>
     <w:multiLevelType w:val="multilevel"/>
     <w:tmpl w:val="29FC3100"/>
@@ -2338,7 +2652,7 @@
       </w:rPr>
     </w:lvl>
   </w:abstractNum>
-  <w:abstractNum w:abstractNumId="4" w15:restartNumberingAfterBreak="0">
+  <w:abstractNum w:abstractNumId="6" w15:restartNumberingAfterBreak="0">
     <w:nsid w:val="75825EFB"/>
     <w:multiLevelType w:val="multilevel"/>
     <w:tmpl w:val="394C7014"/>
@@ -2488,18 +2802,24 @@
     </w:lvl>
   </w:abstractNum>
   <w:num w:numId="1">
+    <w:abstractNumId w:val="5"/>
+  </w:num>
+  <w:num w:numId="2">
+    <w:abstractNumId w:val="6"/>
+  </w:num>
+  <w:num w:numId="3">
+    <w:abstractNumId w:val="4"/>
+  </w:num>
+  <w:num w:numId="4">
+    <w:abstractNumId w:val="2"/>
+  </w:num>
+  <w:num w:numId="5">
+    <w:abstractNumId w:val="1"/>
+  </w:num>
+  <w:num w:numId="6">
     <w:abstractNumId w:val="3"/>
   </w:num>
-  <w:num w:numId="2">
-    <w:abstractNumId w:val="4"/>
-  </w:num>
-  <w:num w:numId="3">
-    <w:abstractNumId w:val="2"/>
-  </w:num>
-  <w:num w:numId="4">
-    <w:abstractNumId w:val="1"/>
-  </w:num>
-  <w:num w:numId="5">
+  <w:num w:numId="7">
     <w:abstractNumId w:val="0"/>
   </w:num>
 </w:numbering>

</xml_diff>